<commit_message>
completed hypothesis testing for marketting compaign problem statement
</commit_message>
<xml_diff>
--- a/Applied-data-science-with-python/Marketing-Compaign/marketing_campaign_problem_statement.docx
+++ b/Applied-data-science-with-python/Marketing-Compaign/marketing_campaign_problem_statement.docx
@@ -674,13 +674,13 @@
         </w:numPr>
         <w:rPr>
           <w:rFonts w:ascii="Open Sans" w:eastAsia="Times New Roman" w:hAnsi="Open Sans" w:cs="Open Sans"/>
-          <w:color w:val="404040" w:themeColor="text1" w:themeTint="BF"/>
-        </w:rPr>
-      </w:pPr>
-      <w:r>
-        <w:rPr>
-          <w:rFonts w:ascii="Open Sans" w:eastAsia="Times New Roman" w:hAnsi="Open Sans" w:cs="Open Sans"/>
-          <w:color w:val="404040" w:themeColor="text1" w:themeTint="BF"/>
+          <w:color w:val="FF0000"/>
+        </w:rPr>
+      </w:pPr>
+      <w:r>
+        <w:rPr>
+          <w:rFonts w:ascii="Open Sans" w:eastAsia="Times New Roman" w:hAnsi="Open Sans" w:cs="Open Sans"/>
+          <w:color w:val="FF0000"/>
         </w:rPr>
         <w:t>Create box plots and histograms to understand the distributions and outliers. Perform outlier treatment.</w:t>
       </w:r>
@@ -705,13 +705,13 @@
         </w:numPr>
         <w:rPr>
           <w:rFonts w:ascii="Open Sans" w:eastAsia="Times New Roman" w:hAnsi="Open Sans" w:cs="Open Sans"/>
-          <w:color w:val="404040" w:themeColor="text1" w:themeTint="BF"/>
-        </w:rPr>
-      </w:pPr>
-      <w:r>
-        <w:rPr>
-          <w:rFonts w:ascii="Open Sans" w:eastAsia="Times New Roman" w:hAnsi="Open Sans" w:cs="Open Sans"/>
-          <w:color w:val="404040" w:themeColor="text1" w:themeTint="BF"/>
+          <w:color w:val="FF0000"/>
+        </w:rPr>
+      </w:pPr>
+      <w:r>
+        <w:rPr>
+          <w:rFonts w:ascii="Open Sans" w:eastAsia="Times New Roman" w:hAnsi="Open Sans" w:cs="Open Sans"/>
+          <w:color w:val="FF0000"/>
         </w:rPr>
         <w:t>Use ordinal encoding and one hot encoding according to different types of categorical variables.</w:t>
       </w:r>
@@ -736,13 +736,13 @@
         </w:numPr>
         <w:rPr>
           <w:rFonts w:ascii="Open Sans" w:eastAsia="Times New Roman" w:hAnsi="Open Sans" w:cs="Open Sans"/>
-          <w:color w:val="404040" w:themeColor="text1" w:themeTint="BF"/>
-        </w:rPr>
-      </w:pPr>
-      <w:r>
-        <w:rPr>
-          <w:rFonts w:ascii="Open Sans" w:eastAsia="Times New Roman" w:hAnsi="Open Sans" w:cs="Open Sans"/>
-          <w:color w:val="404040" w:themeColor="text1" w:themeTint="BF"/>
+          <w:color w:val="FF0000"/>
+        </w:rPr>
+      </w:pPr>
+      <w:r>
+        <w:rPr>
+          <w:rFonts w:ascii="Open Sans" w:eastAsia="Times New Roman" w:hAnsi="Open Sans" w:cs="Open Sans"/>
+          <w:color w:val="FF0000"/>
         </w:rPr>
         <w:t>Create a heatmap to showcase the correlation between different pairs of variables.</w:t>
       </w:r>
@@ -798,27 +798,27 @@
         </w:numPr>
         <w:rPr>
           <w:rFonts w:ascii="Open Sans" w:eastAsia="Times New Roman" w:hAnsi="Open Sans" w:cs="Open Sans"/>
-          <w:color w:val="404040" w:themeColor="text1" w:themeTint="BF"/>
-        </w:rPr>
-      </w:pPr>
-      <w:r>
-        <w:rPr>
-          <w:rFonts w:ascii="Open Sans" w:eastAsia="Times New Roman" w:hAnsi="Open Sans" w:cs="Open Sans"/>
-          <w:color w:val="404040" w:themeColor="text1" w:themeTint="BF"/>
+          <w:color w:val="00B050"/>
+        </w:rPr>
+      </w:pPr>
+      <w:r>
+        <w:rPr>
+          <w:rFonts w:ascii="Open Sans" w:eastAsia="Times New Roman" w:hAnsi="Open Sans" w:cs="Open Sans"/>
+          <w:color w:val="00B050"/>
         </w:rPr>
         <w:t>Older people are not as tech-savvy and probably prefer shopping in</w:t>
       </w:r>
       <w:r>
         <w:rPr>
           <w:rFonts w:ascii="Open Sans" w:eastAsia="Times New Roman" w:hAnsi="Open Sans" w:cs="Open Sans"/>
-          <w:color w:val="404040" w:themeColor="text1" w:themeTint="BF"/>
+          <w:color w:val="00B050"/>
         </w:rPr>
         <w:t>-</w:t>
       </w:r>
       <w:r>
         <w:rPr>
           <w:rFonts w:ascii="Open Sans" w:eastAsia="Times New Roman" w:hAnsi="Open Sans" w:cs="Open Sans"/>
-          <w:color w:val="404040" w:themeColor="text1" w:themeTint="BF"/>
+          <w:color w:val="00B050"/>
         </w:rPr>
         <w:t>store.</w:t>
       </w:r>
@@ -832,13 +832,13 @@
         </w:numPr>
         <w:rPr>
           <w:rFonts w:ascii="Open Sans" w:eastAsia="Times New Roman" w:hAnsi="Open Sans" w:cs="Open Sans"/>
-          <w:color w:val="404040" w:themeColor="text1" w:themeTint="BF"/>
-        </w:rPr>
-      </w:pPr>
-      <w:r>
-        <w:rPr>
-          <w:rFonts w:ascii="Open Sans" w:eastAsia="Times New Roman" w:hAnsi="Open Sans" w:cs="Open Sans"/>
-          <w:color w:val="404040" w:themeColor="text1" w:themeTint="BF"/>
+          <w:color w:val="00B050"/>
+        </w:rPr>
+      </w:pPr>
+      <w:r>
+        <w:rPr>
+          <w:rFonts w:ascii="Open Sans" w:eastAsia="Times New Roman" w:hAnsi="Open Sans" w:cs="Open Sans"/>
+          <w:color w:val="00B050"/>
         </w:rPr>
         <w:t>Customers with kids probably have less time to visit a store and would prefer to shop online.</w:t>
       </w:r>
@@ -852,13 +852,13 @@
         </w:numPr>
         <w:rPr>
           <w:rFonts w:ascii="Open Sans" w:eastAsia="Times New Roman" w:hAnsi="Open Sans" w:cs="Open Sans"/>
-          <w:color w:val="404040" w:themeColor="text1" w:themeTint="BF"/>
-        </w:rPr>
-      </w:pPr>
-      <w:r>
-        <w:rPr>
-          <w:rFonts w:ascii="Open Sans" w:eastAsia="Times New Roman" w:hAnsi="Open Sans" w:cs="Open Sans"/>
-          <w:color w:val="404040" w:themeColor="text1" w:themeTint="BF"/>
+          <w:color w:val="00B050"/>
+        </w:rPr>
+      </w:pPr>
+      <w:r>
+        <w:rPr>
+          <w:rFonts w:ascii="Open Sans" w:eastAsia="Times New Roman" w:hAnsi="Open Sans" w:cs="Open Sans"/>
+          <w:color w:val="00B050"/>
         </w:rPr>
         <w:t>Other distribution channels may cannibalize sales at the store.</w:t>
       </w:r>

</xml_diff>

<commit_message>
completed marketing compaign analysis
</commit_message>
<xml_diff>
--- a/Applied-data-science-with-python/Marketing-Compaign/marketing_campaign_problem_statement.docx
+++ b/Applied-data-science-with-python/Marketing-Compaign/marketing_campaign_problem_statement.docx
@@ -674,13 +674,13 @@
         </w:numPr>
         <w:rPr>
           <w:rFonts w:ascii="Open Sans" w:eastAsia="Times New Roman" w:hAnsi="Open Sans" w:cs="Open Sans"/>
-          <w:color w:val="FF0000"/>
-        </w:rPr>
-      </w:pPr>
-      <w:r>
-        <w:rPr>
-          <w:rFonts w:ascii="Open Sans" w:eastAsia="Times New Roman" w:hAnsi="Open Sans" w:cs="Open Sans"/>
-          <w:color w:val="FF0000"/>
+          <w:color w:val="00B050"/>
+        </w:rPr>
+      </w:pPr>
+      <w:r>
+        <w:rPr>
+          <w:rFonts w:ascii="Open Sans" w:eastAsia="Times New Roman" w:hAnsi="Open Sans" w:cs="Open Sans"/>
+          <w:color w:val="00B050"/>
         </w:rPr>
         <w:t>Create box plots and histograms to understand the distributions and outliers. Perform outlier treatment.</w:t>
       </w:r>
@@ -872,13 +872,13 @@
         </w:numPr>
         <w:rPr>
           <w:rFonts w:ascii="Open Sans" w:eastAsia="Times New Roman" w:hAnsi="Open Sans" w:cs="Open Sans"/>
-          <w:color w:val="404040" w:themeColor="text1" w:themeTint="BF"/>
-        </w:rPr>
-      </w:pPr>
-      <w:r>
-        <w:rPr>
-          <w:rFonts w:ascii="Open Sans" w:eastAsia="Times New Roman" w:hAnsi="Open Sans" w:cs="Open Sans"/>
-          <w:color w:val="404040" w:themeColor="text1" w:themeTint="BF"/>
+          <w:color w:val="00B050"/>
+        </w:rPr>
+      </w:pPr>
+      <w:r>
+        <w:rPr>
+          <w:rFonts w:ascii="Open Sans" w:eastAsia="Times New Roman" w:hAnsi="Open Sans" w:cs="Open Sans"/>
+          <w:color w:val="00B050"/>
         </w:rPr>
         <w:t>Does the US fare significantly better than the rest of the world in terms of total purchases?</w:t>
       </w:r>

</xml_diff>